<commit_message>
Actualización de documentos PGC y PlGeCa
</commit_message>
<xml_diff>
--- a/Desarrollo/1.SPACIA/8. Solicitudes de Cambio/SPC_SC1.docx
+++ b/Desarrollo/1.SPACIA/8. Solicitudes de Cambio/SPC_SC1.docx
@@ -10,14 +10,20 @@
         <w:tblLook w:val="04A0" w:firstRow="1" w:lastRow="0" w:firstColumn="1" w:lastColumn="0" w:noHBand="0" w:noVBand="1"/>
       </w:tblPr>
       <w:tblGrid>
-        <w:gridCol w:w="1969"/>
-        <w:gridCol w:w="2126"/>
-        <w:gridCol w:w="3679"/>
+        <w:gridCol w:w="1961"/>
+        <w:gridCol w:w="1003"/>
+        <w:gridCol w:w="823"/>
+        <w:gridCol w:w="450"/>
+        <w:gridCol w:w="344"/>
+        <w:gridCol w:w="800"/>
+        <w:gridCol w:w="798"/>
+        <w:gridCol w:w="797"/>
+        <w:gridCol w:w="798"/>
       </w:tblGrid>
       <w:tr>
         <w:tc>
           <w:tcPr>
-            <w:tcW w:w="1969" w:type="dxa"/>
+            <w:tcW w:w="1961" w:type="dxa"/>
             <w:shd w:val="clear" w:color="auto" w:fill="D0CECE" w:themeFill="background2" w:themeFillShade="E6"/>
           </w:tcPr>
           <w:p>
@@ -45,8 +51,8 @@
         </w:tc>
         <w:tc>
           <w:tcPr>
-            <w:tcW w:w="5805" w:type="dxa"/>
-            <w:gridSpan w:val="2"/>
+            <w:tcW w:w="5813" w:type="dxa"/>
+            <w:gridSpan w:val="8"/>
           </w:tcPr>
           <w:p>
             <w:pPr>
@@ -80,7 +86,7 @@
       <w:tr>
         <w:tc>
           <w:tcPr>
-            <w:tcW w:w="1969" w:type="dxa"/>
+            <w:tcW w:w="1961" w:type="dxa"/>
             <w:shd w:val="clear" w:color="auto" w:fill="D0CECE" w:themeFill="background2" w:themeFillShade="E6"/>
           </w:tcPr>
           <w:p>
@@ -108,8 +114,8 @@
         </w:tc>
         <w:tc>
           <w:tcPr>
-            <w:tcW w:w="5805" w:type="dxa"/>
-            <w:gridSpan w:val="2"/>
+            <w:tcW w:w="5813" w:type="dxa"/>
+            <w:gridSpan w:val="8"/>
           </w:tcPr>
           <w:p>
             <w:pPr>
@@ -135,7 +141,7 @@
       <w:tr>
         <w:tc>
           <w:tcPr>
-            <w:tcW w:w="1969" w:type="dxa"/>
+            <w:tcW w:w="1961" w:type="dxa"/>
             <w:shd w:val="clear" w:color="auto" w:fill="D0CECE" w:themeFill="background2" w:themeFillShade="E6"/>
           </w:tcPr>
           <w:p>
@@ -163,8 +169,8 @@
         </w:tc>
         <w:tc>
           <w:tcPr>
-            <w:tcW w:w="5805" w:type="dxa"/>
-            <w:gridSpan w:val="2"/>
+            <w:tcW w:w="5813" w:type="dxa"/>
+            <w:gridSpan w:val="8"/>
           </w:tcPr>
           <w:p>
             <w:pPr>
@@ -198,7 +204,7 @@
       <w:tr>
         <w:tc>
           <w:tcPr>
-            <w:tcW w:w="1969" w:type="dxa"/>
+            <w:tcW w:w="1961" w:type="dxa"/>
             <w:shd w:val="clear" w:color="auto" w:fill="D0CECE" w:themeFill="background2" w:themeFillShade="E6"/>
           </w:tcPr>
           <w:p>
@@ -226,8 +232,8 @@
         </w:tc>
         <w:tc>
           <w:tcPr>
-            <w:tcW w:w="5805" w:type="dxa"/>
-            <w:gridSpan w:val="2"/>
+            <w:tcW w:w="5813" w:type="dxa"/>
+            <w:gridSpan w:val="8"/>
           </w:tcPr>
           <w:p>
             <w:pPr>
@@ -263,7 +269,7 @@
       <w:tr>
         <w:tc>
           <w:tcPr>
-            <w:tcW w:w="1969" w:type="dxa"/>
+            <w:tcW w:w="1961" w:type="dxa"/>
             <w:shd w:val="clear" w:color="auto" w:fill="D0CECE" w:themeFill="background2" w:themeFillShade="E6"/>
           </w:tcPr>
           <w:p>
@@ -291,8 +297,8 @@
         </w:tc>
         <w:tc>
           <w:tcPr>
-            <w:tcW w:w="5805" w:type="dxa"/>
-            <w:gridSpan w:val="2"/>
+            <w:tcW w:w="5813" w:type="dxa"/>
+            <w:gridSpan w:val="8"/>
           </w:tcPr>
           <w:p>
             <w:pPr>
@@ -318,7 +324,7 @@
       <w:tr>
         <w:tc>
           <w:tcPr>
-            <w:tcW w:w="1969" w:type="dxa"/>
+            <w:tcW w:w="1961" w:type="dxa"/>
             <w:shd w:val="clear" w:color="auto" w:fill="D0CECE" w:themeFill="background2" w:themeFillShade="E6"/>
           </w:tcPr>
           <w:p>
@@ -346,8 +352,8 @@
         </w:tc>
         <w:tc>
           <w:tcPr>
-            <w:tcW w:w="5805" w:type="dxa"/>
-            <w:gridSpan w:val="2"/>
+            <w:tcW w:w="5813" w:type="dxa"/>
+            <w:gridSpan w:val="8"/>
           </w:tcPr>
           <w:p>
             <w:pPr>
@@ -424,7 +430,7 @@
       <w:tr>
         <w:tc>
           <w:tcPr>
-            <w:tcW w:w="1969" w:type="dxa"/>
+            <w:tcW w:w="1961" w:type="dxa"/>
             <w:shd w:val="clear" w:color="auto" w:fill="D0CECE" w:themeFill="background2" w:themeFillShade="E6"/>
           </w:tcPr>
           <w:p>
@@ -452,8 +458,8 @@
         </w:tc>
         <w:tc>
           <w:tcPr>
-            <w:tcW w:w="5805" w:type="dxa"/>
-            <w:gridSpan w:val="2"/>
+            <w:tcW w:w="5813" w:type="dxa"/>
+            <w:gridSpan w:val="8"/>
           </w:tcPr>
           <w:p>
             <w:pPr>
@@ -538,15 +544,7 @@
                 <w:sz w:val="24"/>
                 <w:szCs w:val="24"/>
               </w:rPr>
-              <w:t>no concuerdan con</w:t>
-            </w:r>
-            <w:r>
-              <w:rPr>
-                <w:rFonts w:ascii="Questrial" w:hAnsi="Questrial"/>
-                <w:sz w:val="24"/>
-                <w:szCs w:val="24"/>
-              </w:rPr>
-              <w:t xml:space="preserve"> lo establecido en el diseño de los prototipos.</w:t>
+              <w:t>no concuerdan con lo establecido en el diseño de los prototipos.</w:t>
             </w:r>
           </w:p>
         </w:tc>
@@ -554,7 +552,7 @@
       <w:tr>
         <w:tc>
           <w:tcPr>
-            <w:tcW w:w="1969" w:type="dxa"/>
+            <w:tcW w:w="1961" w:type="dxa"/>
             <w:shd w:val="clear" w:color="auto" w:fill="D0CECE" w:themeFill="background2" w:themeFillShade="E6"/>
           </w:tcPr>
           <w:p>
@@ -582,8 +580,8 @@
         </w:tc>
         <w:tc>
           <w:tcPr>
-            <w:tcW w:w="5805" w:type="dxa"/>
-            <w:gridSpan w:val="2"/>
+            <w:tcW w:w="5813" w:type="dxa"/>
+            <w:gridSpan w:val="8"/>
           </w:tcPr>
           <w:p>
             <w:pPr>
@@ -609,7 +607,7 @@
       <w:tr>
         <w:tc>
           <w:tcPr>
-            <w:tcW w:w="1969" w:type="dxa"/>
+            <w:tcW w:w="1961" w:type="dxa"/>
             <w:shd w:val="clear" w:color="auto" w:fill="D0CECE" w:themeFill="background2" w:themeFillShade="E6"/>
           </w:tcPr>
           <w:p>
@@ -637,8 +635,8 @@
         </w:tc>
         <w:tc>
           <w:tcPr>
-            <w:tcW w:w="5805" w:type="dxa"/>
-            <w:gridSpan w:val="2"/>
+            <w:tcW w:w="5813" w:type="dxa"/>
+            <w:gridSpan w:val="8"/>
           </w:tcPr>
           <w:p>
             <w:pPr>
@@ -680,17 +678,7 @@
                 <w:sz w:val="24"/>
                 <w:szCs w:val="24"/>
               </w:rPr>
-              <w:t>. Se presenta la observació</w:t>
-            </w:r>
-            <w:bookmarkStart w:id="0" w:name="_GoBack"/>
-            <w:bookmarkEnd w:id="0"/>
-            <w:r>
-              <w:rPr>
-                <w:rFonts w:ascii="Questrial" w:hAnsi="Questrial"/>
-                <w:sz w:val="24"/>
-                <w:szCs w:val="24"/>
-              </w:rPr>
-              <w:t>n, pues los cambios, posiblemente aún no hayan sido subidos a la rama principal.</w:t>
+              <w:t>. Se presenta la observación, pues los cambios, posiblemente aún no hayan sido subidos a la rama principal.</w:t>
             </w:r>
           </w:p>
         </w:tc>
@@ -698,7 +686,7 @@
       <w:tr>
         <w:tc>
           <w:tcPr>
-            <w:tcW w:w="1969" w:type="dxa"/>
+            <w:tcW w:w="1961" w:type="dxa"/>
             <w:shd w:val="clear" w:color="auto" w:fill="D0CECE" w:themeFill="background2" w:themeFillShade="E6"/>
           </w:tcPr>
           <w:p>
@@ -726,8 +714,8 @@
         </w:tc>
         <w:tc>
           <w:tcPr>
-            <w:tcW w:w="5805" w:type="dxa"/>
-            <w:gridSpan w:val="2"/>
+            <w:tcW w:w="5813" w:type="dxa"/>
+            <w:gridSpan w:val="8"/>
           </w:tcPr>
           <w:p>
             <w:pPr>
@@ -744,6 +732,59 @@
                 <w:szCs w:val="24"/>
               </w:rPr>
               <w:t>CCC</w:t>
+            </w:r>
+          </w:p>
+        </w:tc>
+      </w:tr>
+      <w:tr>
+        <w:tc>
+          <w:tcPr>
+            <w:tcW w:w="1961" w:type="dxa"/>
+            <w:shd w:val="clear" w:color="auto" w:fill="D0CECE" w:themeFill="background2" w:themeFillShade="E6"/>
+          </w:tcPr>
+          <w:p>
+            <w:pPr>
+              <w:pStyle w:val="Prrafodelista"/>
+              <w:ind w:left="0"/>
+              <w:jc w:val="right"/>
+              <w:rPr>
+                <w:rFonts w:ascii="Questrial" w:hAnsi="Questrial"/>
+                <w:b/>
+                <w:sz w:val="24"/>
+                <w:szCs w:val="24"/>
+              </w:rPr>
+            </w:pPr>
+            <w:r>
+              <w:rPr>
+                <w:rFonts w:ascii="Questrial" w:hAnsi="Questrial"/>
+                <w:b/>
+                <w:sz w:val="24"/>
+                <w:szCs w:val="24"/>
+              </w:rPr>
+              <w:t>Persona encargada de la solicitud</w:t>
+            </w:r>
+          </w:p>
+        </w:tc>
+        <w:tc>
+          <w:tcPr>
+            <w:tcW w:w="5813" w:type="dxa"/>
+            <w:gridSpan w:val="8"/>
+          </w:tcPr>
+          <w:p>
+            <w:pPr>
+              <w:rPr>
+                <w:rFonts w:ascii="Questrial" w:hAnsi="Questrial"/>
+                <w:sz w:val="24"/>
+                <w:szCs w:val="24"/>
+              </w:rPr>
+            </w:pPr>
+            <w:r>
+              <w:rPr>
+                <w:rFonts w:ascii="Questrial" w:hAnsi="Questrial"/>
+                <w:sz w:val="24"/>
+                <w:szCs w:val="24"/>
+              </w:rPr>
+              <w:t>Jefe de Proyecto</w:t>
             </w:r>
           </w:p>
         </w:tc>
@@ -754,7 +795,7 @@
         </w:trPr>
         <w:tc>
           <w:tcPr>
-            <w:tcW w:w="1969" w:type="dxa"/>
+            <w:tcW w:w="1961" w:type="dxa"/>
             <w:vMerge w:val="restart"/>
             <w:shd w:val="clear" w:color="auto" w:fill="D0CECE" w:themeFill="background2" w:themeFillShade="E6"/>
           </w:tcPr>
@@ -783,7 +824,8 @@
         </w:tc>
         <w:tc>
           <w:tcPr>
-            <w:tcW w:w="2126" w:type="dxa"/>
+            <w:tcW w:w="2276" w:type="dxa"/>
+            <w:gridSpan w:val="3"/>
             <w:shd w:val="clear" w:color="auto" w:fill="E7E6E6" w:themeFill="background2"/>
           </w:tcPr>
           <w:p>
@@ -811,7 +853,8 @@
         </w:tc>
         <w:tc>
           <w:tcPr>
-            <w:tcW w:w="3679" w:type="dxa"/>
+            <w:tcW w:w="3537" w:type="dxa"/>
+            <w:gridSpan w:val="5"/>
           </w:tcPr>
           <w:p>
             <w:pPr>
@@ -840,7 +883,7 @@
         </w:trPr>
         <w:tc>
           <w:tcPr>
-            <w:tcW w:w="1969" w:type="dxa"/>
+            <w:tcW w:w="1961" w:type="dxa"/>
             <w:vMerge/>
             <w:shd w:val="clear" w:color="auto" w:fill="D0CECE" w:themeFill="background2" w:themeFillShade="E6"/>
           </w:tcPr>
@@ -860,7 +903,8 @@
         </w:tc>
         <w:tc>
           <w:tcPr>
-            <w:tcW w:w="2126" w:type="dxa"/>
+            <w:tcW w:w="2276" w:type="dxa"/>
+            <w:gridSpan w:val="3"/>
             <w:shd w:val="clear" w:color="auto" w:fill="E7E6E6" w:themeFill="background2"/>
           </w:tcPr>
           <w:p>
@@ -910,7 +954,8 @@
         </w:tc>
         <w:tc>
           <w:tcPr>
-            <w:tcW w:w="3679" w:type="dxa"/>
+            <w:tcW w:w="3537" w:type="dxa"/>
+            <w:gridSpan w:val="5"/>
           </w:tcPr>
           <w:p>
             <w:pPr>
@@ -944,7 +989,7 @@
       <w:tr>
         <w:tc>
           <w:tcPr>
-            <w:tcW w:w="1969" w:type="dxa"/>
+            <w:tcW w:w="1961" w:type="dxa"/>
             <w:shd w:val="clear" w:color="auto" w:fill="D0CECE" w:themeFill="background2" w:themeFillShade="E6"/>
           </w:tcPr>
           <w:p>
@@ -972,8 +1017,8 @@
         </w:tc>
         <w:tc>
           <w:tcPr>
-            <w:tcW w:w="5805" w:type="dxa"/>
-            <w:gridSpan w:val="2"/>
+            <w:tcW w:w="5813" w:type="dxa"/>
+            <w:gridSpan w:val="8"/>
           </w:tcPr>
           <w:p>
             <w:pPr>
@@ -1061,7 +1106,7 @@
       <w:tr>
         <w:tc>
           <w:tcPr>
-            <w:tcW w:w="1969" w:type="dxa"/>
+            <w:tcW w:w="1961" w:type="dxa"/>
             <w:shd w:val="clear" w:color="auto" w:fill="D0CECE" w:themeFill="background2" w:themeFillShade="E6"/>
           </w:tcPr>
           <w:p>
@@ -1089,8 +1134,8 @@
         </w:tc>
         <w:tc>
           <w:tcPr>
-            <w:tcW w:w="5805" w:type="dxa"/>
-            <w:gridSpan w:val="2"/>
+            <w:tcW w:w="5813" w:type="dxa"/>
+            <w:gridSpan w:val="8"/>
           </w:tcPr>
           <w:p>
             <w:pPr>
@@ -1116,7 +1161,7 @@
       <w:tr>
         <w:tc>
           <w:tcPr>
-            <w:tcW w:w="1969" w:type="dxa"/>
+            <w:tcW w:w="1961" w:type="dxa"/>
             <w:shd w:val="clear" w:color="auto" w:fill="D0CECE" w:themeFill="background2" w:themeFillShade="E6"/>
           </w:tcPr>
           <w:p>
@@ -1166,8 +1211,8 @@
         </w:tc>
         <w:tc>
           <w:tcPr>
-            <w:tcW w:w="5805" w:type="dxa"/>
-            <w:gridSpan w:val="2"/>
+            <w:tcW w:w="5813" w:type="dxa"/>
+            <w:gridSpan w:val="8"/>
           </w:tcPr>
           <w:p>
             <w:pPr>
@@ -1201,7 +1246,7 @@
       <w:tr>
         <w:tc>
           <w:tcPr>
-            <w:tcW w:w="1969" w:type="dxa"/>
+            <w:tcW w:w="1961" w:type="dxa"/>
             <w:shd w:val="clear" w:color="auto" w:fill="D0CECE" w:themeFill="background2" w:themeFillShade="E6"/>
           </w:tcPr>
           <w:p>
@@ -1251,42 +1296,28 @@
         </w:tc>
         <w:tc>
           <w:tcPr>
-            <w:tcW w:w="5805" w:type="dxa"/>
-            <w:gridSpan w:val="2"/>
-          </w:tcPr>
-          <w:p>
-            <w:pPr>
-              <w:pStyle w:val="Prrafodelista"/>
-              <w:ind w:left="0"/>
-              <w:rPr>
-                <w:rFonts w:ascii="Questrial" w:hAnsi="Questrial"/>
-                <w:sz w:val="24"/>
-                <w:szCs w:val="24"/>
-              </w:rPr>
-            </w:pPr>
-            <w:r>
-              <w:rPr>
-                <w:rFonts w:ascii="Questrial" w:hAnsi="Questrial"/>
-                <w:sz w:val="24"/>
-                <w:szCs w:val="24"/>
-              </w:rPr>
-              <w:t>08</w:t>
-            </w:r>
-            <w:r>
-              <w:rPr>
-                <w:rFonts w:ascii="Questrial" w:hAnsi="Questrial"/>
-                <w:sz w:val="24"/>
-                <w:szCs w:val="24"/>
-              </w:rPr>
-              <w:t>/06/2018</w:t>
-            </w:r>
+            <w:tcW w:w="5813" w:type="dxa"/>
+            <w:gridSpan w:val="8"/>
+          </w:tcPr>
+          <w:p>
+            <w:pPr>
+              <w:pStyle w:val="Prrafodelista"/>
+              <w:ind w:left="0"/>
+              <w:rPr>
+                <w:rFonts w:ascii="Questrial" w:hAnsi="Questrial"/>
+                <w:sz w:val="24"/>
+                <w:szCs w:val="24"/>
+              </w:rPr>
+            </w:pPr>
+            <w:bookmarkStart w:id="0" w:name="_GoBack"/>
+            <w:bookmarkEnd w:id="0"/>
           </w:p>
         </w:tc>
       </w:tr>
       <w:tr>
         <w:tc>
           <w:tcPr>
-            <w:tcW w:w="1969" w:type="dxa"/>
+            <w:tcW w:w="1961" w:type="dxa"/>
             <w:shd w:val="clear" w:color="auto" w:fill="D0CECE" w:themeFill="background2" w:themeFillShade="E6"/>
           </w:tcPr>
           <w:p>
@@ -1308,32 +1339,159 @@
                 <w:sz w:val="24"/>
                 <w:szCs w:val="24"/>
               </w:rPr>
+              <w:t xml:space="preserve">Historial de </w:t>
+            </w:r>
+            <w:r>
+              <w:rPr>
+                <w:rFonts w:ascii="Questrial" w:hAnsi="Questrial"/>
+                <w:b/>
+                <w:sz w:val="24"/>
+                <w:szCs w:val="24"/>
+              </w:rPr>
               <w:t>Estado</w:t>
             </w:r>
           </w:p>
         </w:tc>
         <w:tc>
           <w:tcPr>
-            <w:tcW w:w="5805" w:type="dxa"/>
+            <w:tcW w:w="1003" w:type="dxa"/>
+            <w:vAlign w:val="center"/>
+          </w:tcPr>
+          <w:p>
+            <w:pPr>
+              <w:jc w:val="center"/>
+              <w:rPr>
+                <w:sz w:val="12"/>
+              </w:rPr>
+            </w:pPr>
+            <w:r>
+              <w:rPr>
+                <w:sz w:val="12"/>
+              </w:rPr>
+              <w:t>En Cola</w:t>
+            </w:r>
+          </w:p>
+        </w:tc>
+        <w:tc>
+          <w:tcPr>
+            <w:tcW w:w="823" w:type="dxa"/>
+            <w:vAlign w:val="center"/>
+          </w:tcPr>
+          <w:p>
+            <w:pPr>
+              <w:jc w:val="center"/>
+              <w:rPr>
+                <w:sz w:val="12"/>
+              </w:rPr>
+            </w:pPr>
+            <w:r>
+              <w:rPr>
+                <w:sz w:val="12"/>
+              </w:rPr>
+              <w:t>Asignada</w:t>
+            </w:r>
+          </w:p>
+        </w:tc>
+        <w:tc>
+          <w:tcPr>
+            <w:tcW w:w="794" w:type="dxa"/>
             <w:gridSpan w:val="2"/>
-          </w:tcPr>
-          <w:p>
-            <w:pPr>
-              <w:pStyle w:val="Prrafodelista"/>
-              <w:ind w:left="0"/>
-              <w:rPr>
-                <w:rFonts w:ascii="Questrial" w:hAnsi="Questrial"/>
-                <w:sz w:val="24"/>
-                <w:szCs w:val="24"/>
-              </w:rPr>
-            </w:pPr>
-            <w:r>
-              <w:rPr>
-                <w:rFonts w:ascii="Questrial" w:hAnsi="Questrial"/>
-                <w:sz w:val="24"/>
-                <w:szCs w:val="24"/>
-              </w:rPr>
-              <w:t>Enviada</w:t>
+            <w:vAlign w:val="center"/>
+          </w:tcPr>
+          <w:p>
+            <w:pPr>
+              <w:jc w:val="center"/>
+              <w:rPr>
+                <w:sz w:val="12"/>
+              </w:rPr>
+            </w:pPr>
+            <w:r>
+              <w:rPr>
+                <w:sz w:val="12"/>
+              </w:rPr>
+              <w:t>Validación</w:t>
+            </w:r>
+          </w:p>
+        </w:tc>
+        <w:tc>
+          <w:tcPr>
+            <w:tcW w:w="800" w:type="dxa"/>
+            <w:vAlign w:val="center"/>
+          </w:tcPr>
+          <w:p>
+            <w:pPr>
+              <w:jc w:val="center"/>
+              <w:rPr>
+                <w:b/>
+                <w:sz w:val="12"/>
+              </w:rPr>
+            </w:pPr>
+            <w:r>
+              <w:rPr>
+                <w:b/>
+                <w:sz w:val="12"/>
+              </w:rPr>
+              <w:t>ASIGNADA</w:t>
+            </w:r>
+          </w:p>
+        </w:tc>
+        <w:tc>
+          <w:tcPr>
+            <w:tcW w:w="798" w:type="dxa"/>
+            <w:vAlign w:val="center"/>
+          </w:tcPr>
+          <w:p>
+            <w:pPr>
+              <w:jc w:val="center"/>
+              <w:rPr>
+                <w:sz w:val="12"/>
+              </w:rPr>
+            </w:pPr>
+            <w:r>
+              <w:rPr>
+                <w:sz w:val="12"/>
+              </w:rPr>
+              <w:t>Validación</w:t>
+            </w:r>
+          </w:p>
+        </w:tc>
+        <w:tc>
+          <w:tcPr>
+            <w:tcW w:w="797" w:type="dxa"/>
+            <w:vAlign w:val="center"/>
+          </w:tcPr>
+          <w:p>
+            <w:pPr>
+              <w:jc w:val="center"/>
+              <w:rPr>
+                <w:sz w:val="12"/>
+              </w:rPr>
+            </w:pPr>
+            <w:r>
+              <w:rPr>
+                <w:sz w:val="12"/>
+              </w:rPr>
+              <w:t>Cerrada</w:t>
+            </w:r>
+          </w:p>
+        </w:tc>
+        <w:tc>
+          <w:tcPr>
+            <w:tcW w:w="798" w:type="dxa"/>
+            <w:vAlign w:val="center"/>
+          </w:tcPr>
+          <w:p>
+            <w:pPr>
+              <w:jc w:val="center"/>
+              <w:rPr>
+                <w:sz w:val="12"/>
+              </w:rPr>
+            </w:pPr>
+            <w:r>
+              <w:rPr>
+                <w:sz w:val="12"/>
+              </w:rPr>
+              <w:t>Rechazada</w:t>
             </w:r>
           </w:p>
         </w:tc>

</xml_diff>